<commit_message>
feat: update contact information and enhance portfolio details; fix footer text and social links
</commit_message>
<xml_diff>
--- a/public/Vinicius Dias Valença.docx
+++ b/public/Vinicius Dias Valença.docx
@@ -43,11 +43,10 @@
         <w:jc w:val="center"/>
         <w:textAlignment w:val="baseline"/>
         <w:rPr>
-          <w:rFonts w:ascii="Segoe UI" w:hAnsi="Segoe UI" w:cs="Segoe UI"/>
+          <w:rFonts w:ascii="Cambria" w:hAnsi="Cambria" w:cs="Segoe UI"/>
           <w:color w:val="2F5496" w:themeColor="accent1" w:themeShade="BF"/>
           <w:sz w:val="22"/>
           <w:szCs w:val="22"/>
-          <w:u w:val="single"/>
         </w:rPr>
       </w:pPr>
       <w:hyperlink r:id="rId6" w:history="1">
@@ -76,20 +75,9 @@
         <w:r>
           <w:rPr>
             <w:rStyle w:val="Hyperlink"/>
+            <w:rFonts w:ascii="Cambria" w:hAnsi="Cambria"/>
           </w:rPr>
-          <w:t>Portifól</w:t>
-        </w:r>
-        <w:r>
-          <w:rPr>
-            <w:rStyle w:val="Hyperlink"/>
-          </w:rPr>
-          <w:t>i</w:t>
-        </w:r>
-        <w:r>
-          <w:rPr>
-            <w:rStyle w:val="Hyperlink"/>
-          </w:rPr>
-          <w:t>o</w:t>
+          <w:t>Portifólio</w:t>
         </w:r>
       </w:hyperlink>
       <w:r>
@@ -112,6 +100,7 @@
       </w:r>
       <w:r>
         <w:rPr>
+          <w:rFonts w:ascii="Cambria" w:hAnsi="Cambria"/>
           <w:color w:val="2F5496" w:themeColor="accent1" w:themeShade="BF"/>
           <w:sz w:val="22"/>
           <w:szCs w:val="22"/>
@@ -122,6 +111,7 @@
         <w:r>
           <w:rPr>
             <w:rStyle w:val="Hyperlink"/>
+            <w:rFonts w:ascii="Cambria" w:hAnsi="Cambria"/>
             <w:sz w:val="22"/>
             <w:szCs w:val="22"/>
           </w:rPr>
@@ -130,6 +120,7 @@
       </w:hyperlink>
       <w:r>
         <w:rPr>
+          <w:rFonts w:ascii="Cambria" w:hAnsi="Cambria"/>
           <w:color w:val="2F5496" w:themeColor="accent1" w:themeShade="BF"/>
           <w:sz w:val="22"/>
           <w:szCs w:val="22"/>
@@ -140,12 +131,23 @@
         <w:r>
           <w:rPr>
             <w:rStyle w:val="Hyperlink"/>
+            <w:rFonts w:ascii="Cambria" w:hAnsi="Cambria"/>
             <w:sz w:val="22"/>
             <w:szCs w:val="22"/>
           </w:rPr>
           <w:t>GitHub</w:t>
         </w:r>
       </w:hyperlink>
+      <w:r>
+        <w:rPr>
+          <w:rStyle w:val="Hyperlink"/>
+          <w:rFonts w:ascii="Cambria" w:hAnsi="Cambria"/>
+          <w:sz w:val="22"/>
+          <w:szCs w:val="22"/>
+          <w:u w:val="none"/>
+        </w:rPr>
+        <w:t xml:space="preserve"> – Telefone: (79) 93300-8684</w:t>
+      </w:r>
     </w:p>
     <w:p>
       <w:pPr>
@@ -627,7 +629,7 @@
         <w:rPr>
           <w:rFonts w:ascii="Cambria" w:hAnsi="Cambria"/>
         </w:rPr>
-        <w:t xml:space="preserve">Desenvolvi o </w:t>
+        <w:t xml:space="preserve">Desenvolvimento do </w:t>
       </w:r>
       <w:proofErr w:type="spellStart"/>
       <w:r>
@@ -655,7 +657,13 @@
         <w:rPr>
           <w:rFonts w:ascii="Cambria" w:hAnsi="Cambria"/>
         </w:rPr>
-        <w:t xml:space="preserve"> (BFF) em Nitro, viabilizando o acesso público externo aos dashboards Power BI, antes restritos à intranet.</w:t>
+        <w:t xml:space="preserve"> (BFF) em Nitro, viabilizando acesso público externo aos dashboards Power BI antes restritos à intranet</w:t>
+      </w:r>
+      <w:r>
+        <w:rPr>
+          <w:rFonts w:ascii="Cambria" w:hAnsi="Cambria"/>
+        </w:rPr>
+        <w:t>.</w:t>
       </w:r>
     </w:p>
     <w:p>
@@ -674,7 +682,19 @@
         <w:rPr>
           <w:rFonts w:ascii="Cambria" w:hAnsi="Cambria"/>
         </w:rPr>
-        <w:t xml:space="preserve">Desenvolvi o </w:t>
+        <w:t>Desenvolviment</w:t>
+      </w:r>
+      <w:r>
+        <w:rPr>
+          <w:rFonts w:ascii="Cambria" w:hAnsi="Cambria"/>
+        </w:rPr>
+        <w:t xml:space="preserve">o </w:t>
+      </w:r>
+      <w:r>
+        <w:rPr>
+          <w:rFonts w:ascii="Cambria" w:hAnsi="Cambria"/>
+        </w:rPr>
+        <w:t xml:space="preserve">do </w:t>
       </w:r>
       <w:proofErr w:type="spellStart"/>
       <w:r>
@@ -707,7 +727,7 @@
         <w:rPr>
           <w:rFonts w:ascii="Cambria" w:hAnsi="Cambria"/>
         </w:rPr>
-        <w:t xml:space="preserve">Estruturei, integrei e gerenciei o banco de dados utilizando </w:t>
+        <w:t xml:space="preserve">Estruturação, integração e gerenciamento do banco de dados com </w:t>
       </w:r>
       <w:proofErr w:type="spellStart"/>
       <w:r>
@@ -740,7 +760,13 @@
         <w:rPr>
           <w:rFonts w:ascii="Cambria" w:hAnsi="Cambria"/>
         </w:rPr>
-        <w:t>Contribuí para conformidade com a LGPD e disponibilização pública da plataforma.</w:t>
+        <w:t>Contribuição para adequação do sistema às diretrizes da LGPD e para sua disponibilização pública</w:t>
+      </w:r>
+      <w:r>
+        <w:rPr>
+          <w:rFonts w:ascii="Cambria" w:hAnsi="Cambria"/>
+        </w:rPr>
+        <w:t>.</w:t>
       </w:r>
     </w:p>
     <w:p>
@@ -759,14 +785,14 @@
         <w:rPr>
           <w:rFonts w:ascii="Cambria" w:hAnsi="Cambria"/>
         </w:rPr>
-        <w:t>Os pontos positivos desse projeto foi o aprendizado de novas tecnologias e a expansão do conhecimento já existente das tecnologias de b</w:t>
-      </w:r>
-      <w:proofErr w:type="spellStart"/>
-      <w:r>
-        <w:rPr>
-          <w:rFonts w:ascii="Cambria" w:hAnsi="Cambria"/>
-        </w:rPr>
-        <w:t>ackend</w:t>
+        <w:t xml:space="preserve">O projeto proporcionou ampla aplicação e expansão de conhecimentos em </w:t>
+      </w:r>
+      <w:proofErr w:type="spellStart"/>
+      <w:r>
+        <w:rPr>
+          <w:rFonts w:ascii="Cambria" w:hAnsi="Cambria"/>
+        </w:rPr>
+        <w:t>backend</w:t>
       </w:r>
       <w:proofErr w:type="spellEnd"/>
       <w:r>
@@ -801,7 +827,7 @@
         <w:rPr>
           <w:rFonts w:ascii="Cambria" w:hAnsi="Cambria"/>
         </w:rPr>
-        <w:t xml:space="preserve"> e </w:t>
+        <w:t>/</w:t>
       </w:r>
       <w:proofErr w:type="spellStart"/>
       <w:r>
@@ -815,7 +841,7 @@
         <w:rPr>
           <w:rFonts w:ascii="Cambria" w:hAnsi="Cambria"/>
         </w:rPr>
-        <w:t>).</w:t>
+        <w:t>), além do domínio de novas tecnologias.</w:t>
       </w:r>
     </w:p>
     <w:p>
@@ -870,7 +896,7 @@
         <w:rPr>
           <w:rFonts w:ascii="Cambria" w:hAnsi="Cambria"/>
         </w:rPr>
-        <w:t xml:space="preserve">Desenvolvi a nova interface em Angular, adotando Mobile </w:t>
+        <w:t xml:space="preserve">Desenvolvimento da nova interface em Angular adotando Mobile </w:t>
       </w:r>
       <w:proofErr w:type="spellStart"/>
       <w:r>
@@ -884,7 +910,13 @@
         <w:rPr>
           <w:rFonts w:ascii="Cambria" w:hAnsi="Cambria"/>
         </w:rPr>
-        <w:t xml:space="preserve"> para resolver problemas de responsividade do sistema antigo.</w:t>
+        <w:t xml:space="preserve"> para resolver problemas de responsividade presentes na versão anterior</w:t>
+      </w:r>
+      <w:r>
+        <w:rPr>
+          <w:rFonts w:ascii="Cambria" w:hAnsi="Cambria"/>
+        </w:rPr>
+        <w:t>.</w:t>
       </w:r>
     </w:p>
     <w:p>
@@ -903,19 +935,7 @@
         <w:rPr>
           <w:rFonts w:ascii="Cambria" w:hAnsi="Cambria"/>
         </w:rPr>
-        <w:t>Construí o BFF</w:t>
-      </w:r>
-      <w:r>
-        <w:rPr>
-          <w:rFonts w:ascii="Cambria" w:hAnsi="Cambria"/>
-        </w:rPr>
-        <w:t xml:space="preserve"> em Nitro</w:t>
-      </w:r>
-      <w:r>
-        <w:rPr>
-          <w:rFonts w:ascii="Cambria" w:hAnsi="Cambria"/>
-        </w:rPr>
-        <w:t xml:space="preserve"> e realizei a integração com o sistema </w:t>
+        <w:t xml:space="preserve">Implementação do BFF em Nitro com integração ao sistema </w:t>
       </w:r>
       <w:proofErr w:type="spellStart"/>
       <w:r>
@@ -948,19 +968,7 @@
         <w:rPr>
           <w:rFonts w:ascii="Cambria" w:hAnsi="Cambria"/>
         </w:rPr>
-        <w:t>O resultado foi um sistema mais fluido, moderno e acessível, aumentando a utilização</w:t>
-      </w:r>
-      <w:r>
-        <w:rPr>
-          <w:rFonts w:ascii="Cambria" w:hAnsi="Cambria"/>
-        </w:rPr>
-        <w:t xml:space="preserve"> e adesão</w:t>
-      </w:r>
-      <w:r>
-        <w:rPr>
-          <w:rFonts w:ascii="Cambria" w:hAnsi="Cambria"/>
-        </w:rPr>
-        <w:t xml:space="preserve"> pelos usuários.</w:t>
+        <w:t>Modernização da solução, resultando em maior fluidez, acessibilidade e adesão pelos usuários.</w:t>
       </w:r>
     </w:p>
     <w:p>
@@ -1056,7 +1064,7 @@
         <w:rPr>
           <w:rFonts w:ascii="Cambria" w:hAnsi="Cambria"/>
         </w:rPr>
-        <w:t xml:space="preserve">Responsável por arquitetura, organização de equipes, tarefas, revisão de </w:t>
+        <w:t xml:space="preserve">Definição da arquitetura, organização de equipes e tarefas, revisão de </w:t>
       </w:r>
       <w:proofErr w:type="spellStart"/>
       <w:r>
@@ -1070,7 +1078,13 @@
         <w:rPr>
           <w:rFonts w:ascii="Cambria" w:hAnsi="Cambria"/>
         </w:rPr>
-        <w:t xml:space="preserve"> e ambientes de desenvolvimento.</w:t>
+        <w:t xml:space="preserve"> e gestão de ambientes de desenvolvimento</w:t>
+      </w:r>
+      <w:r>
+        <w:rPr>
+          <w:rFonts w:ascii="Cambria" w:hAnsi="Cambria"/>
+        </w:rPr>
+        <w:t>.</w:t>
       </w:r>
     </w:p>
     <w:p>
@@ -1150,7 +1164,13 @@
         <w:rPr>
           <w:rFonts w:ascii="Cambria" w:hAnsi="Cambria"/>
         </w:rPr>
-        <w:t xml:space="preserve">As principais vantagens desse projeto incluem a liberdade de usarmos e aprender novas tecnologias e também fortalecer o trabalho em equipe e </w:t>
+        <w:t>A iniciativa ampliou competências técnicas</w:t>
+      </w:r>
+      <w:r>
+        <w:rPr>
+          <w:rFonts w:ascii="Cambria" w:hAnsi="Cambria"/>
+        </w:rPr>
+        <w:t xml:space="preserve">, desenvolveu </w:t>
       </w:r>
       <w:r>
         <w:rPr>
@@ -1164,7 +1184,7 @@
         <w:rPr>
           <w:rFonts w:ascii="Cambria" w:hAnsi="Cambria"/>
         </w:rPr>
-        <w:t>.</w:t>
+        <w:t xml:space="preserve"> e fortaleceu habilidades de colaboração, comunicação e liderança.</w:t>
       </w:r>
     </w:p>
     <w:p>
@@ -1277,13 +1297,7 @@
         <w:rPr>
           <w:rFonts w:ascii="Cambria" w:hAnsi="Cambria"/>
         </w:rPr>
-        <w:t>Atuei realizando suporte remoto e presencial para clientes de certificados digitais</w:t>
-      </w:r>
-      <w:r>
-        <w:rPr>
-          <w:rFonts w:ascii="Cambria" w:hAnsi="Cambria"/>
-        </w:rPr>
-        <w:t>, gerenciando sistemas de permissões, autenticação biométrica, entre outros.</w:t>
+        <w:t>Suporte remoto e presencial para clientes de certificados digitais, incluindo permissões, autenticação biométrica e manutenção de sistemas.</w:t>
       </w:r>
     </w:p>
     <w:p>
@@ -1302,19 +1316,7 @@
         <w:rPr>
           <w:rFonts w:ascii="Cambria" w:hAnsi="Cambria"/>
         </w:rPr>
-        <w:t xml:space="preserve">Fui responsável </w:t>
-      </w:r>
-      <w:r>
-        <w:rPr>
-          <w:rFonts w:ascii="Cambria" w:hAnsi="Cambria"/>
-        </w:rPr>
-        <w:t>pela a</w:t>
-      </w:r>
-      <w:r>
-        <w:rPr>
-          <w:rFonts w:ascii="Cambria" w:hAnsi="Cambria"/>
-        </w:rPr>
-        <w:t>tualização do site institucional conforme diretrizes de LGPD.</w:t>
+        <w:t>Atualização do site institucional conforme diretrizes da LGPD.</w:t>
       </w:r>
       <w:r>
         <w:rPr>
@@ -1330,21 +1332,665 @@
           <w:ilvl w:val="0"/>
           <w:numId w:val="1"/>
         </w:numPr>
-        <w:jc w:val="both"/>
-        <w:rPr>
-          <w:rFonts w:ascii="Cambria" w:hAnsi="Cambria"/>
-        </w:rPr>
-      </w:pPr>
-      <w:r>
-        <w:rPr>
-          <w:rFonts w:ascii="Cambria" w:hAnsi="Cambria"/>
-        </w:rPr>
-        <w:t>Responsável pelo gerenciamento de estagiários e comunicação direta com usuários.</w:t>
-      </w:r>
-    </w:p>
-    <w:p>
-      <w:pPr>
-        <w:jc w:val="both"/>
+        <w:rPr>
+          <w:rFonts w:ascii="Cambria" w:hAnsi="Cambria"/>
+        </w:rPr>
+      </w:pPr>
+      <w:r>
+        <w:rPr>
+          <w:rFonts w:ascii="Cambria" w:hAnsi="Cambria"/>
+        </w:rPr>
+        <w:t>Gestão de estagiários e comunicação direta com usuários internos e externos.</w:t>
+      </w:r>
+    </w:p>
+    <w:p>
+      <w:pPr>
+        <w:jc w:val="both"/>
+        <w:rPr>
+          <w:rFonts w:ascii="Cambria" w:hAnsi="Cambria"/>
+        </w:rPr>
+      </w:pPr>
+    </w:p>
+    <w:p>
+      <w:pPr>
+        <w:jc w:val="both"/>
+        <w:rPr>
+          <w:rFonts w:ascii="Cambria" w:hAnsi="Cambria"/>
+          <w:b/>
+          <w:bCs/>
+        </w:rPr>
+      </w:pPr>
+      <w:r>
+        <w:rPr>
+          <w:rFonts w:ascii="Cambria" w:hAnsi="Cambria"/>
+          <w:b/>
+          <w:bCs/>
+        </w:rPr>
+        <w:t xml:space="preserve">Universidade </w:t>
+      </w:r>
+      <w:r>
+        <w:rPr>
+          <w:rFonts w:ascii="Cambria" w:hAnsi="Cambria"/>
+          <w:b/>
+          <w:bCs/>
+          <w:sz w:val="24"/>
+          <w:szCs w:val="24"/>
+        </w:rPr>
+        <w:t>Federal</w:t>
+      </w:r>
+      <w:r>
+        <w:rPr>
+          <w:rFonts w:ascii="Cambria" w:hAnsi="Cambria"/>
+          <w:b/>
+          <w:bCs/>
+        </w:rPr>
+        <w:t xml:space="preserve"> de Sergipe (UFS)</w:t>
+      </w:r>
+    </w:p>
+    <w:p>
+      <w:pPr>
+        <w:jc w:val="both"/>
+        <w:rPr>
+          <w:rFonts w:ascii="Cambria" w:hAnsi="Cambria"/>
+          <w:i/>
+          <w:iCs/>
+        </w:rPr>
+      </w:pPr>
+      <w:r>
+        <w:rPr>
+          <w:rFonts w:ascii="Cambria" w:hAnsi="Cambria"/>
+          <w:i/>
+          <w:iCs/>
+        </w:rPr>
+        <w:t xml:space="preserve">Projeto de TCC — Modelos de computação multimodais </w:t>
+      </w:r>
+      <w:proofErr w:type="spellStart"/>
+      <w:r>
+        <w:rPr>
+          <w:rFonts w:ascii="Cambria" w:hAnsi="Cambria"/>
+          <w:i/>
+          <w:iCs/>
+        </w:rPr>
+        <w:t>on-premise</w:t>
+      </w:r>
+      <w:proofErr w:type="spellEnd"/>
+      <w:r>
+        <w:rPr>
+          <w:rFonts w:ascii="Cambria" w:hAnsi="Cambria"/>
+          <w:i/>
+          <w:iCs/>
+        </w:rPr>
+        <w:t xml:space="preserve"> para</w:t>
+      </w:r>
+      <w:r>
+        <w:rPr>
+          <w:rFonts w:ascii="Cambria" w:hAnsi="Cambria"/>
+          <w:i/>
+          <w:iCs/>
+        </w:rPr>
+        <w:t xml:space="preserve"> </w:t>
+      </w:r>
+      <w:r>
+        <w:rPr>
+          <w:rFonts w:ascii="Cambria" w:hAnsi="Cambria"/>
+          <w:i/>
+          <w:iCs/>
+        </w:rPr>
+        <w:t>extração de dados de imagens promocionais</w:t>
+      </w:r>
+    </w:p>
+    <w:p>
+      <w:pPr>
+        <w:jc w:val="both"/>
+        <w:rPr>
+          <w:rFonts w:ascii="Cambria" w:hAnsi="Cambria"/>
+          <w:i/>
+          <w:iCs/>
+        </w:rPr>
+      </w:pPr>
+      <w:r>
+        <w:rPr>
+          <w:rFonts w:ascii="Cambria" w:hAnsi="Cambria"/>
+          <w:i/>
+          <w:iCs/>
+        </w:rPr>
+        <w:t>Pesquisador / Desenvolvedor</w:t>
+      </w:r>
+    </w:p>
+    <w:p>
+      <w:pPr>
+        <w:pStyle w:val="PargrafodaLista"/>
+        <w:numPr>
+          <w:ilvl w:val="0"/>
+          <w:numId w:val="2"/>
+        </w:numPr>
+        <w:jc w:val="both"/>
+        <w:rPr>
+          <w:rFonts w:ascii="Cambria" w:hAnsi="Cambria"/>
+        </w:rPr>
+      </w:pPr>
+      <w:r>
+        <w:rPr>
+          <w:rFonts w:ascii="Cambria" w:hAnsi="Cambria"/>
+        </w:rPr>
+        <w:t xml:space="preserve">Desenvolvimento de pipeline local utilizando modelos Gemma3 (4b e 12b-qat) executados via </w:t>
+      </w:r>
+      <w:proofErr w:type="spellStart"/>
+      <w:r>
+        <w:rPr>
+          <w:rFonts w:ascii="Cambria" w:hAnsi="Cambria"/>
+        </w:rPr>
+        <w:t>Ollama</w:t>
+      </w:r>
+      <w:proofErr w:type="spellEnd"/>
+    </w:p>
+    <w:p>
+      <w:pPr>
+        <w:pStyle w:val="PargrafodaLista"/>
+        <w:numPr>
+          <w:ilvl w:val="0"/>
+          <w:numId w:val="2"/>
+        </w:numPr>
+        <w:jc w:val="both"/>
+        <w:rPr>
+          <w:rFonts w:ascii="Cambria" w:hAnsi="Cambria"/>
+        </w:rPr>
+      </w:pPr>
+      <w:r>
+        <w:rPr>
+          <w:rFonts w:ascii="Cambria" w:hAnsi="Cambria"/>
+        </w:rPr>
+        <w:t xml:space="preserve">Arquitetura </w:t>
+      </w:r>
+      <w:proofErr w:type="spellStart"/>
+      <w:r>
+        <w:rPr>
+          <w:rFonts w:ascii="Cambria" w:hAnsi="Cambria"/>
+        </w:rPr>
+        <w:t>conteinerizada</w:t>
+      </w:r>
+      <w:proofErr w:type="spellEnd"/>
+      <w:r>
+        <w:rPr>
+          <w:rFonts w:ascii="Cambria" w:hAnsi="Cambria"/>
+        </w:rPr>
+        <w:t xml:space="preserve"> com Docker, incluindo serviços de pré-processamento, inferência e análise.</w:t>
+      </w:r>
+    </w:p>
+    <w:p>
+      <w:pPr>
+        <w:pStyle w:val="PargrafodaLista"/>
+        <w:numPr>
+          <w:ilvl w:val="0"/>
+          <w:numId w:val="2"/>
+        </w:numPr>
+        <w:jc w:val="both"/>
+        <w:rPr>
+          <w:rFonts w:ascii="Cambria" w:hAnsi="Cambria"/>
+        </w:rPr>
+      </w:pPr>
+      <w:r>
+        <w:rPr>
+          <w:rFonts w:ascii="Cambria" w:hAnsi="Cambria"/>
+        </w:rPr>
+        <w:t>Automação do fluxo em Python, com envio de imagens, leitura das respostas e padronização dos dados.</w:t>
+      </w:r>
+    </w:p>
+    <w:p>
+      <w:pPr>
+        <w:pStyle w:val="PargrafodaLista"/>
+        <w:numPr>
+          <w:ilvl w:val="0"/>
+          <w:numId w:val="2"/>
+        </w:numPr>
+        <w:jc w:val="both"/>
+        <w:rPr>
+          <w:rFonts w:ascii="Cambria" w:hAnsi="Cambria"/>
+        </w:rPr>
+      </w:pPr>
+      <w:r>
+        <w:rPr>
+          <w:rFonts w:ascii="Cambria" w:hAnsi="Cambria"/>
+        </w:rPr>
+        <w:t>Avaliação com métricas (Precisão, Recall, F1-Score)</w:t>
+      </w:r>
+      <w:r>
+        <w:rPr>
+          <w:rFonts w:ascii="Cambria" w:hAnsi="Cambria"/>
+        </w:rPr>
+        <w:t>.</w:t>
+      </w:r>
+    </w:p>
+    <w:p>
+      <w:pPr>
+        <w:pStyle w:val="PargrafodaLista"/>
+        <w:numPr>
+          <w:ilvl w:val="0"/>
+          <w:numId w:val="2"/>
+        </w:numPr>
+        <w:jc w:val="both"/>
+        <w:rPr>
+          <w:rFonts w:ascii="Cambria" w:hAnsi="Cambria"/>
+        </w:rPr>
+      </w:pPr>
+      <w:r>
+        <w:rPr>
+          <w:rFonts w:ascii="Cambria" w:hAnsi="Cambria"/>
+        </w:rPr>
+        <w:t xml:space="preserve">Estudo comparativo sobre prompt </w:t>
+      </w:r>
+      <w:proofErr w:type="spellStart"/>
+      <w:r>
+        <w:rPr>
+          <w:rFonts w:ascii="Cambria" w:hAnsi="Cambria"/>
+        </w:rPr>
+        <w:t>engineering</w:t>
+      </w:r>
+      <w:proofErr w:type="spellEnd"/>
+      <w:r>
+        <w:rPr>
+          <w:rFonts w:ascii="Cambria" w:hAnsi="Cambria"/>
+        </w:rPr>
+        <w:t xml:space="preserve"> e impacto na performance.</w:t>
+      </w:r>
+    </w:p>
+    <w:p>
+      <w:pPr>
+        <w:pStyle w:val="PargrafodaLista"/>
+        <w:numPr>
+          <w:ilvl w:val="0"/>
+          <w:numId w:val="2"/>
+        </w:numPr>
+        <w:rPr>
+          <w:rFonts w:ascii="Cambria" w:hAnsi="Cambria"/>
+        </w:rPr>
+      </w:pPr>
+      <w:r>
+        <w:rPr>
+          <w:rFonts w:ascii="Cambria" w:hAnsi="Cambria"/>
+        </w:rPr>
+        <w:t xml:space="preserve">Contribuição ao </w:t>
+      </w:r>
+      <w:proofErr w:type="spellStart"/>
+      <w:r>
+        <w:rPr>
+          <w:rFonts w:ascii="Cambria" w:hAnsi="Cambria"/>
+        </w:rPr>
+        <w:t>LudiiPrice</w:t>
+      </w:r>
+      <w:proofErr w:type="spellEnd"/>
+      <w:r>
+        <w:rPr>
+          <w:rFonts w:ascii="Cambria" w:hAnsi="Cambria"/>
+        </w:rPr>
+        <w:t>, validando a viabilidade de substituir soluções em nuvem por pipeline local.</w:t>
+      </w:r>
+    </w:p>
+    <w:p>
+      <w:pPr>
+        <w:rPr>
+          <w:rFonts w:ascii="Cambria" w:hAnsi="Cambria"/>
+        </w:rPr>
+      </w:pPr>
+    </w:p>
+    <w:p>
+      <w:pPr>
+        <w:rPr>
+          <w:rFonts w:ascii="Cambria" w:hAnsi="Cambria"/>
+          <w:i/>
+          <w:iCs/>
+        </w:rPr>
+      </w:pPr>
+      <w:r>
+        <w:rPr>
+          <w:rFonts w:ascii="Cambria" w:hAnsi="Cambria"/>
+          <w:i/>
+          <w:iCs/>
+        </w:rPr>
+        <w:t xml:space="preserve">Projeto </w:t>
+      </w:r>
+      <w:proofErr w:type="spellStart"/>
+      <w:r>
+        <w:rPr>
+          <w:rFonts w:ascii="Cambria" w:hAnsi="Cambria"/>
+          <w:i/>
+          <w:iCs/>
+        </w:rPr>
+        <w:t>HipoRepo</w:t>
+      </w:r>
+      <w:proofErr w:type="spellEnd"/>
+      <w:r>
+        <w:rPr>
+          <w:rFonts w:ascii="Cambria" w:hAnsi="Cambria"/>
+          <w:i/>
+          <w:iCs/>
+        </w:rPr>
+        <w:t xml:space="preserve"> — </w:t>
+      </w:r>
+      <w:r>
+        <w:rPr>
+          <w:rFonts w:ascii="Cambria" w:hAnsi="Cambria"/>
+          <w:i/>
+          <w:iCs/>
+        </w:rPr>
+        <w:t>Base de dados não estruturados</w:t>
+      </w:r>
+    </w:p>
+    <w:p>
+      <w:pPr>
+        <w:rPr>
+          <w:rFonts w:ascii="Cambria" w:hAnsi="Cambria"/>
+          <w:i/>
+          <w:iCs/>
+        </w:rPr>
+      </w:pPr>
+      <w:r>
+        <w:rPr>
+          <w:rFonts w:ascii="Cambria" w:hAnsi="Cambria"/>
+          <w:i/>
+          <w:iCs/>
+        </w:rPr>
+        <w:t>Desenvolv</w:t>
+      </w:r>
+      <w:r>
+        <w:rPr>
+          <w:rFonts w:ascii="Cambria" w:hAnsi="Cambria"/>
+          <w:i/>
+          <w:iCs/>
+        </w:rPr>
+        <w:t>edor</w:t>
+      </w:r>
+      <w:r>
+        <w:rPr>
+          <w:rFonts w:ascii="Cambria" w:hAnsi="Cambria"/>
+          <w:i/>
+          <w:iCs/>
+        </w:rPr>
+        <w:t xml:space="preserve"> </w:t>
+      </w:r>
+      <w:proofErr w:type="spellStart"/>
+      <w:r>
+        <w:rPr>
+          <w:rFonts w:ascii="Cambria" w:hAnsi="Cambria"/>
+          <w:i/>
+          <w:iCs/>
+        </w:rPr>
+        <w:t>Fullstack</w:t>
+      </w:r>
+      <w:proofErr w:type="spellEnd"/>
+    </w:p>
+    <w:p>
+      <w:pPr>
+        <w:pStyle w:val="PargrafodaLista"/>
+        <w:numPr>
+          <w:ilvl w:val="0"/>
+          <w:numId w:val="3"/>
+        </w:numPr>
+        <w:rPr>
+          <w:rFonts w:ascii="Cambria" w:hAnsi="Cambria"/>
+        </w:rPr>
+      </w:pPr>
+      <w:r>
+        <w:rPr>
+          <w:rFonts w:ascii="Cambria" w:hAnsi="Cambria"/>
+        </w:rPr>
+        <w:t xml:space="preserve">Desenvolvimento do </w:t>
+      </w:r>
+      <w:proofErr w:type="spellStart"/>
+      <w:r>
+        <w:rPr>
+          <w:rFonts w:ascii="Cambria" w:hAnsi="Cambria"/>
+        </w:rPr>
+        <w:t>HipoRepo</w:t>
+      </w:r>
+      <w:proofErr w:type="spellEnd"/>
+      <w:r>
+        <w:rPr>
+          <w:rFonts w:ascii="Cambria" w:hAnsi="Cambria"/>
+        </w:rPr>
+        <w:t>, plataforma institucional para gestão de repositórios digitais destinada a armazenar e organizar dados não estruturados</w:t>
+      </w:r>
+    </w:p>
+    <w:p>
+      <w:pPr>
+        <w:pStyle w:val="PargrafodaLista"/>
+        <w:numPr>
+          <w:ilvl w:val="0"/>
+          <w:numId w:val="3"/>
+        </w:numPr>
+        <w:rPr>
+          <w:rFonts w:ascii="Cambria" w:hAnsi="Cambria"/>
+        </w:rPr>
+      </w:pPr>
+      <w:r>
+        <w:rPr>
+          <w:rFonts w:ascii="Cambria" w:hAnsi="Cambria"/>
+        </w:rPr>
+        <w:t xml:space="preserve">Implementação do </w:t>
+      </w:r>
+      <w:proofErr w:type="spellStart"/>
+      <w:r>
+        <w:rPr>
+          <w:rFonts w:ascii="Cambria" w:hAnsi="Cambria"/>
+        </w:rPr>
+        <w:t>backend</w:t>
+      </w:r>
+      <w:proofErr w:type="spellEnd"/>
+      <w:r>
+        <w:rPr>
+          <w:rFonts w:ascii="Cambria" w:hAnsi="Cambria"/>
+        </w:rPr>
+        <w:t xml:space="preserve"> com </w:t>
+      </w:r>
+      <w:proofErr w:type="spellStart"/>
+      <w:r>
+        <w:rPr>
+          <w:rFonts w:ascii="Cambria" w:hAnsi="Cambria"/>
+        </w:rPr>
+        <w:t>NestJS</w:t>
+      </w:r>
+      <w:proofErr w:type="spellEnd"/>
+      <w:r>
+        <w:rPr>
+          <w:rFonts w:ascii="Cambria" w:hAnsi="Cambria"/>
+        </w:rPr>
+        <w:t xml:space="preserve">, atuando como camada de API responsável por documentos, usuários, metadados e integrações diretas com o </w:t>
+      </w:r>
+      <w:proofErr w:type="spellStart"/>
+      <w:r>
+        <w:rPr>
+          <w:rFonts w:ascii="Cambria" w:hAnsi="Cambria"/>
+        </w:rPr>
+        <w:t>DSpace</w:t>
+      </w:r>
+      <w:proofErr w:type="spellEnd"/>
+      <w:r>
+        <w:rPr>
+          <w:rFonts w:ascii="Cambria" w:hAnsi="Cambria"/>
+        </w:rPr>
+        <w:t>.</w:t>
+      </w:r>
+    </w:p>
+    <w:p>
+      <w:pPr>
+        <w:pStyle w:val="PargrafodaLista"/>
+        <w:numPr>
+          <w:ilvl w:val="0"/>
+          <w:numId w:val="3"/>
+        </w:numPr>
+        <w:rPr>
+          <w:rFonts w:ascii="Cambria" w:hAnsi="Cambria"/>
+        </w:rPr>
+      </w:pPr>
+      <w:r>
+        <w:rPr>
+          <w:rFonts w:ascii="Cambria" w:hAnsi="Cambria"/>
+        </w:rPr>
+        <w:t xml:space="preserve">Tecnologias empregadas no </w:t>
+      </w:r>
+      <w:proofErr w:type="spellStart"/>
+      <w:r>
+        <w:rPr>
+          <w:rFonts w:ascii="Cambria" w:hAnsi="Cambria"/>
+        </w:rPr>
+        <w:t>backend</w:t>
+      </w:r>
+      <w:proofErr w:type="spellEnd"/>
+      <w:r>
+        <w:rPr>
+          <w:rFonts w:ascii="Cambria" w:hAnsi="Cambria"/>
+        </w:rPr>
+        <w:t>:</w:t>
+      </w:r>
+    </w:p>
+    <w:p>
+      <w:pPr>
+        <w:pStyle w:val="PargrafodaLista"/>
+        <w:numPr>
+          <w:ilvl w:val="1"/>
+          <w:numId w:val="3"/>
+        </w:numPr>
+        <w:rPr>
+          <w:rFonts w:ascii="Cambria" w:hAnsi="Cambria"/>
+        </w:rPr>
+      </w:pPr>
+      <w:proofErr w:type="spellStart"/>
+      <w:r>
+        <w:rPr>
+          <w:rFonts w:ascii="Cambria" w:hAnsi="Cambria"/>
+        </w:rPr>
+        <w:t>NestJS</w:t>
+      </w:r>
+      <w:proofErr w:type="spellEnd"/>
+      <w:r>
+        <w:rPr>
+          <w:rFonts w:ascii="Cambria" w:hAnsi="Cambria"/>
+        </w:rPr>
+        <w:t xml:space="preserve">, </w:t>
+      </w:r>
+      <w:proofErr w:type="spellStart"/>
+      <w:r>
+        <w:rPr>
+          <w:rFonts w:ascii="Cambria" w:hAnsi="Cambria"/>
+        </w:rPr>
+        <w:t>Typescript</w:t>
+      </w:r>
+      <w:proofErr w:type="spellEnd"/>
+      <w:r>
+        <w:rPr>
+          <w:rFonts w:ascii="Cambria" w:hAnsi="Cambria"/>
+        </w:rPr>
+        <w:t xml:space="preserve">, PostgreSQL, Redis, Prisma, </w:t>
+      </w:r>
+      <w:proofErr w:type="spellStart"/>
+      <w:r>
+        <w:rPr>
+          <w:rFonts w:ascii="Cambria" w:hAnsi="Cambria"/>
+        </w:rPr>
+        <w:t>Axios</w:t>
+      </w:r>
+      <w:proofErr w:type="spellEnd"/>
+      <w:r>
+        <w:rPr>
+          <w:rFonts w:ascii="Cambria" w:hAnsi="Cambria"/>
+        </w:rPr>
+        <w:t>, Passport.js</w:t>
+      </w:r>
+    </w:p>
+    <w:p>
+      <w:pPr>
+        <w:pStyle w:val="PargrafodaLista"/>
+        <w:numPr>
+          <w:ilvl w:val="0"/>
+          <w:numId w:val="3"/>
+        </w:numPr>
+        <w:rPr>
+          <w:rFonts w:ascii="Cambria" w:hAnsi="Cambria"/>
+        </w:rPr>
+      </w:pPr>
+      <w:r>
+        <w:rPr>
+          <w:rFonts w:ascii="Cambria" w:hAnsi="Cambria"/>
+        </w:rPr>
+        <w:t xml:space="preserve">Desenvolvimento do </w:t>
+      </w:r>
+      <w:proofErr w:type="spellStart"/>
+      <w:r>
+        <w:rPr>
+          <w:rFonts w:ascii="Cambria" w:hAnsi="Cambria"/>
+        </w:rPr>
+        <w:t>frontend</w:t>
+      </w:r>
+      <w:proofErr w:type="spellEnd"/>
+      <w:r>
+        <w:rPr>
+          <w:rFonts w:ascii="Cambria" w:hAnsi="Cambria"/>
+        </w:rPr>
+        <w:t xml:space="preserve"> utilizando Next.js, com foco em usabilidade, velocidade e arquitetura escalável.</w:t>
+      </w:r>
+    </w:p>
+    <w:p>
+      <w:pPr>
+        <w:pStyle w:val="PargrafodaLista"/>
+        <w:numPr>
+          <w:ilvl w:val="0"/>
+          <w:numId w:val="3"/>
+        </w:numPr>
+        <w:rPr>
+          <w:rFonts w:ascii="Cambria" w:hAnsi="Cambria"/>
+        </w:rPr>
+      </w:pPr>
+      <w:r>
+        <w:rPr>
+          <w:rFonts w:ascii="Cambria" w:hAnsi="Cambria"/>
+        </w:rPr>
+        <w:t>Utilização de AWS EC2 para implantação e hospedagem dos ambientes.</w:t>
+      </w:r>
+    </w:p>
+    <w:p>
+      <w:pPr>
+        <w:pStyle w:val="PargrafodaLista"/>
+        <w:numPr>
+          <w:ilvl w:val="0"/>
+          <w:numId w:val="3"/>
+        </w:numPr>
+        <w:rPr>
+          <w:rFonts w:ascii="Cambria" w:hAnsi="Cambria"/>
+        </w:rPr>
+      </w:pPr>
+      <w:r>
+        <w:rPr>
+          <w:rFonts w:ascii="Cambria" w:hAnsi="Cambria"/>
+        </w:rPr>
+        <w:t>Projeto desenvolvido para atender uma necessidade institucional</w:t>
+      </w:r>
+      <w:r>
+        <w:rPr>
+          <w:rFonts w:ascii="Cambria" w:hAnsi="Cambria"/>
+        </w:rPr>
+        <w:t xml:space="preserve"> real</w:t>
+      </w:r>
+      <w:r>
+        <w:rPr>
+          <w:rFonts w:ascii="Cambria" w:hAnsi="Cambria"/>
+        </w:rPr>
+        <w:t>, moderniza</w:t>
+      </w:r>
+      <w:r>
+        <w:rPr>
+          <w:rFonts w:ascii="Cambria" w:hAnsi="Cambria"/>
+        </w:rPr>
+        <w:t>ndo</w:t>
+      </w:r>
+      <w:r>
+        <w:rPr>
+          <w:rFonts w:ascii="Cambria" w:hAnsi="Cambria"/>
+        </w:rPr>
+        <w:t xml:space="preserve"> a gestão de repositórios digitais.</w:t>
+      </w:r>
+    </w:p>
+    <w:p>
+      <w:pPr>
         <w:rPr>
           <w:rFonts w:ascii="Cambria" w:hAnsi="Cambria"/>
         </w:rPr>
@@ -1463,7 +2109,49 @@
           <w:sz w:val="24"/>
           <w:szCs w:val="24"/>
         </w:rPr>
-        <w:t xml:space="preserve">Ensino Médio: Colégio Amadeus </w:t>
+        <w:t xml:space="preserve">Ensino </w:t>
+      </w:r>
+      <w:r>
+        <w:rPr>
+          <w:rFonts w:ascii="Cambria" w:hAnsi="Cambria"/>
+          <w:sz w:val="24"/>
+          <w:szCs w:val="24"/>
+        </w:rPr>
+        <w:t xml:space="preserve">Fundamental e </w:t>
+      </w:r>
+      <w:r>
+        <w:rPr>
+          <w:rFonts w:ascii="Cambria" w:hAnsi="Cambria"/>
+          <w:sz w:val="24"/>
+          <w:szCs w:val="24"/>
+        </w:rPr>
+        <w:t>Médio: Colégio Amadeus</w:t>
+      </w:r>
+    </w:p>
+    <w:p>
+      <w:pPr>
+        <w:jc w:val="both"/>
+        <w:rPr>
+          <w:rFonts w:ascii="Cambria" w:hAnsi="Cambria"/>
+          <w:sz w:val="24"/>
+          <w:szCs w:val="24"/>
+        </w:rPr>
+      </w:pPr>
+      <w:r>
+        <w:rPr>
+          <w:rFonts w:ascii="Cambria" w:hAnsi="Cambria"/>
+          <w:sz w:val="24"/>
+          <w:szCs w:val="24"/>
+        </w:rPr>
+        <w:t>Ensi</w:t>
+      </w:r>
+      <w:r>
+        <w:rPr>
+          <w:rFonts w:ascii="Cambria" w:hAnsi="Cambria"/>
+          <w:sz w:val="24"/>
+          <w:szCs w:val="24"/>
+        </w:rPr>
+        <w:t xml:space="preserve">no Superior: Bacharel em Sistemas de Informação pela Universidade Federal de Sergipe </w:t>
       </w:r>
       <w:r>
         <w:rPr>
@@ -1471,17 +2159,25 @@
           <w:sz w:val="20"/>
           <w:szCs w:val="20"/>
         </w:rPr>
-        <w:t>(2018-2020)</w:t>
-      </w:r>
-    </w:p>
-    <w:p>
-      <w:pPr>
-        <w:jc w:val="both"/>
+        <w:t>(2021-2026</w:t>
+      </w:r>
+      <w:r>
         <w:rPr>
           <w:rFonts w:ascii="Cambria" w:hAnsi="Cambria"/>
           <w:sz w:val="24"/>
           <w:szCs w:val="24"/>
         </w:rPr>
+        <w:t>)</w:t>
+      </w:r>
+    </w:p>
+    <w:p>
+      <w:pPr>
+        <w:jc w:val="both"/>
+        <w:rPr>
+          <w:rFonts w:ascii="Cambria" w:hAnsi="Cambria"/>
+          <w:sz w:val="20"/>
+          <w:szCs w:val="20"/>
+        </w:rPr>
       </w:pPr>
       <w:r>
         <w:rPr>
@@ -1489,15 +2185,25 @@
           <w:sz w:val="24"/>
           <w:szCs w:val="24"/>
         </w:rPr>
-        <w:t>Ensi</w:t>
-      </w:r>
+        <w:t xml:space="preserve">Inglês Avançado — </w:t>
+      </w:r>
+      <w:proofErr w:type="spellStart"/>
       <w:r>
         <w:rPr>
           <w:rFonts w:ascii="Cambria" w:hAnsi="Cambria"/>
           <w:sz w:val="24"/>
           <w:szCs w:val="24"/>
         </w:rPr>
-        <w:t xml:space="preserve">no Superior: Bacharel em Sistemas de Informação pela Universidade Federal de Sergipe </w:t>
+        <w:t>Wizard</w:t>
+      </w:r>
+      <w:proofErr w:type="spellEnd"/>
+      <w:r>
+        <w:rPr>
+          <w:rFonts w:ascii="Cambria" w:hAnsi="Cambria"/>
+          <w:sz w:val="24"/>
+          <w:szCs w:val="24"/>
+        </w:rPr>
+        <w:t xml:space="preserve"> </w:t>
       </w:r>
       <w:r>
         <w:rPr>
@@ -1505,60 +2211,18 @@
           <w:sz w:val="20"/>
           <w:szCs w:val="20"/>
         </w:rPr>
-        <w:t>(2021-2026</w:t>
-      </w:r>
-      <w:r>
+        <w:t>(2021)</w:t>
+      </w:r>
+    </w:p>
+    <w:p>
+      <w:pPr>
+        <w:jc w:val="both"/>
         <w:rPr>
           <w:rFonts w:ascii="Cambria" w:hAnsi="Cambria"/>
           <w:sz w:val="24"/>
           <w:szCs w:val="24"/>
         </w:rPr>
-        <w:t>)</w:t>
-      </w:r>
-    </w:p>
-    <w:p>
-      <w:pPr>
-        <w:jc w:val="both"/>
-        <w:rPr>
-          <w:rFonts w:ascii="Cambria" w:hAnsi="Cambria"/>
-          <w:sz w:val="24"/>
-          <w:szCs w:val="24"/>
-        </w:rPr>
-      </w:pPr>
-      <w:r>
-        <w:rPr>
-          <w:rFonts w:ascii="Cambria" w:hAnsi="Cambria"/>
-          <w:sz w:val="24"/>
-          <w:szCs w:val="24"/>
-        </w:rPr>
-        <w:t xml:space="preserve">Inglês Avançado — </w:t>
-      </w:r>
-      <w:proofErr w:type="spellStart"/>
-      <w:r>
-        <w:rPr>
-          <w:rFonts w:ascii="Cambria" w:hAnsi="Cambria"/>
-          <w:sz w:val="24"/>
-          <w:szCs w:val="24"/>
-        </w:rPr>
-        <w:t>Wizard</w:t>
-      </w:r>
-      <w:proofErr w:type="spellEnd"/>
-      <w:r>
-        <w:rPr>
-          <w:rFonts w:ascii="Cambria" w:hAnsi="Cambria"/>
-          <w:sz w:val="24"/>
-          <w:szCs w:val="24"/>
-        </w:rPr>
-        <w:t xml:space="preserve"> </w:t>
-      </w:r>
-      <w:r>
-        <w:rPr>
-          <w:rFonts w:ascii="Cambria" w:hAnsi="Cambria"/>
-          <w:sz w:val="20"/>
-          <w:szCs w:val="20"/>
-        </w:rPr>
-        <w:t>(2021)</w:t>
-      </w:r>
+      </w:pPr>
     </w:p>
     <w:p>
       <w:pPr>
@@ -1683,7 +2347,7 @@
         <w:rPr>
           <w:lang w:val="en-US"/>
         </w:rPr>
-        <w:t>, Nitro</w:t>
+        <w:t>, Nitro, Python, Prisma</w:t>
       </w:r>
     </w:p>
     <w:p>
@@ -1720,6 +2384,9 @@
         <w:t>PocketBase</w:t>
       </w:r>
       <w:proofErr w:type="spellEnd"/>
+      <w:r>
+        <w:t>, Redis</w:t>
+      </w:r>
     </w:p>
     <w:p>
       <w:pPr>
@@ -1742,32 +2409,21 @@
         <w:jc w:val="both"/>
       </w:pPr>
       <w:r>
-        <w:t xml:space="preserve">Outros: </w:t>
-      </w:r>
-      <w:proofErr w:type="spellStart"/>
-      <w:r>
-        <w:t>Git</w:t>
-      </w:r>
-      <w:proofErr w:type="spellEnd"/>
-      <w:r>
-        <w:t xml:space="preserve">, </w:t>
-      </w:r>
-      <w:proofErr w:type="spellStart"/>
-      <w:r>
-        <w:t>GitLab</w:t>
-      </w:r>
-      <w:proofErr w:type="spellEnd"/>
-      <w:r>
-        <w:t xml:space="preserve">, GitHub, Swagger, </w:t>
-      </w:r>
-      <w:proofErr w:type="spellStart"/>
-      <w:r>
-        <w:t>Postman</w:t>
-      </w:r>
-      <w:proofErr w:type="spellEnd"/>
-      <w:r>
-        <w:t>, Redis</w:t>
-      </w:r>
+        <w:t xml:space="preserve">IA / Multimodal: </w:t>
+      </w:r>
+      <w:proofErr w:type="spellStart"/>
+      <w:r>
+        <w:t>Ollama</w:t>
+      </w:r>
+      <w:proofErr w:type="spellEnd"/>
+      <w:r>
+        <w:t xml:space="preserve">, Gemma3, Processamento de Imagens, Prompt </w:t>
+      </w:r>
+      <w:proofErr w:type="spellStart"/>
+      <w:r>
+        <w:t>Engineering</w:t>
+      </w:r>
+      <w:proofErr w:type="spellEnd"/>
     </w:p>
     <w:p>
       <w:pPr>
@@ -1776,8 +2432,15 @@
           <w:rFonts w:ascii="Cambria" w:hAnsi="Cambria"/>
           <w:sz w:val="28"/>
           <w:szCs w:val="28"/>
-        </w:rPr>
-      </w:pPr>
+          <w:lang w:val="en-US"/>
+        </w:rPr>
+      </w:pPr>
+      <w:r>
+        <w:rPr>
+          <w:lang w:val="en-US"/>
+        </w:rPr>
+        <w:t>Outros: Git, GitLab, GitHub, Swagger, Postman</w:t>
+      </w:r>
     </w:p>
     <w:sectPr>
       <w:pgSz w:w="11906" w:h="16838"/>
@@ -1792,9 +2455,122 @@
 <file path=word/numbering.xml><?xml version="1.0" encoding="utf-8"?>
 <w:numbering xmlns:wpc="http://schemas.microsoft.com/office/word/2010/wordprocessingCanvas" xmlns:cx="http://schemas.microsoft.com/office/drawing/2014/chartex" xmlns:cx1="http://schemas.microsoft.com/office/drawing/2015/9/8/chartex" xmlns:cx2="http://schemas.microsoft.com/office/drawing/2015/10/21/chartex" xmlns:cx3="http://schemas.microsoft.com/office/drawing/2016/5/9/chartex" xmlns:cx4="http://schemas.microsoft.com/office/drawing/2016/5/10/chartex" xmlns:cx5="http://schemas.microsoft.com/office/drawing/2016/5/11/chartex" xmlns:cx6="http://schemas.microsoft.com/office/drawing/2016/5/12/chartex" xmlns:cx7="http://schemas.microsoft.com/office/drawing/2016/5/13/chartex" xmlns:cx8="http://schemas.microsoft.com/office/drawing/2016/5/14/chartex" xmlns:mc="http://schemas.openxmlformats.org/markup-compatibility/2006" xmlns:aink="http://schemas.microsoft.com/office/drawing/2016/ink" xmlns:am3d="http://schemas.microsoft.com/office/drawing/2017/model3d" xmlns:o="urn:schemas-microsoft-com:office:office" xmlns:r="http://schemas.openxmlformats.org/officeDocument/2006/relationships" xmlns:m="http://schemas.openxmlformats.org/officeDocument/2006/math" xmlns:v="urn:schemas-microsoft-com:vml" xmlns:wp14="http://schemas.microsoft.com/office/word/2010/wordprocessingDrawing" xmlns:wp="http://schemas.openxmlformats.org/drawingml/2006/wordprocessingDrawing" xmlns:w10="urn:schemas-microsoft-com:office:word" xmlns:w="http://schemas.openxmlformats.org/wordprocessingml/2006/main" xmlns:w14="http://schemas.microsoft.com/office/word/2010/wordml" xmlns:w15="http://schemas.microsoft.com/office/word/2012/wordml" xmlns:w16cex="http://schemas.microsoft.com/office/word/2018/wordml/cex" xmlns:w16cid="http://schemas.microsoft.com/office/word/2016/wordml/cid" xmlns:w16="http://schemas.microsoft.com/office/word/2018/wordml" xmlns:w16sdtdh="http://schemas.microsoft.com/office/word/2020/wordml/sdtdatahash" xmlns:w16se="http://schemas.microsoft.com/office/word/2015/wordml/symex" xmlns:wpg="http://schemas.microsoft.com/office/word/2010/wordprocessingGroup" xmlns:wpi="http://schemas.microsoft.com/office/word/2010/wordprocessingInk" xmlns:wne="http://schemas.microsoft.com/office/word/2006/wordml" xmlns:wps="http://schemas.microsoft.com/office/word/2010/wordprocessingShape" mc:Ignorable="w14 w15 w16se w16cid w16 w16cex w16sdtdh wp14">
   <w:abstractNum w:abstractNumId="0" w15:restartNumberingAfterBreak="0">
-    <w:nsid w:val="6277327A"/>
+    <w:nsid w:val="174F7994"/>
     <w:multiLevelType w:val="hybridMultilevel"/>
-    <w:tmpl w:val="4C70C162"/>
+    <w:tmpl w:val="CE38EBC6"/>
+    <w:lvl w:ilvl="0" w:tplc="04160001">
+      <w:start w:val="1"/>
+      <w:numFmt w:val="bullet"/>
+      <w:lvlText w:val=""/>
+      <w:lvlJc w:val="left"/>
+      <w:pPr>
+        <w:ind w:left="720" w:hanging="360"/>
+      </w:pPr>
+      <w:rPr>
+        <w:rFonts w:ascii="Symbol" w:hAnsi="Symbol" w:hint="default"/>
+      </w:rPr>
+    </w:lvl>
+    <w:lvl w:ilvl="1" w:tplc="04160003">
+      <w:start w:val="1"/>
+      <w:numFmt w:val="bullet"/>
+      <w:lvlText w:val="o"/>
+      <w:lvlJc w:val="left"/>
+      <w:pPr>
+        <w:ind w:left="1440" w:hanging="360"/>
+      </w:pPr>
+      <w:rPr>
+        <w:rFonts w:ascii="Courier New" w:hAnsi="Courier New" w:cs="Courier New" w:hint="default"/>
+      </w:rPr>
+    </w:lvl>
+    <w:lvl w:ilvl="2" w:tplc="04160005" w:tentative="1">
+      <w:start w:val="1"/>
+      <w:numFmt w:val="bullet"/>
+      <w:lvlText w:val=""/>
+      <w:lvlJc w:val="left"/>
+      <w:pPr>
+        <w:ind w:left="2160" w:hanging="360"/>
+      </w:pPr>
+      <w:rPr>
+        <w:rFonts w:ascii="Wingdings" w:hAnsi="Wingdings" w:hint="default"/>
+      </w:rPr>
+    </w:lvl>
+    <w:lvl w:ilvl="3" w:tplc="04160001" w:tentative="1">
+      <w:start w:val="1"/>
+      <w:numFmt w:val="bullet"/>
+      <w:lvlText w:val=""/>
+      <w:lvlJc w:val="left"/>
+      <w:pPr>
+        <w:ind w:left="2880" w:hanging="360"/>
+      </w:pPr>
+      <w:rPr>
+        <w:rFonts w:ascii="Symbol" w:hAnsi="Symbol" w:hint="default"/>
+      </w:rPr>
+    </w:lvl>
+    <w:lvl w:ilvl="4" w:tplc="04160003" w:tentative="1">
+      <w:start w:val="1"/>
+      <w:numFmt w:val="bullet"/>
+      <w:lvlText w:val="o"/>
+      <w:lvlJc w:val="left"/>
+      <w:pPr>
+        <w:ind w:left="3600" w:hanging="360"/>
+      </w:pPr>
+      <w:rPr>
+        <w:rFonts w:ascii="Courier New" w:hAnsi="Courier New" w:cs="Courier New" w:hint="default"/>
+      </w:rPr>
+    </w:lvl>
+    <w:lvl w:ilvl="5" w:tplc="04160005" w:tentative="1">
+      <w:start w:val="1"/>
+      <w:numFmt w:val="bullet"/>
+      <w:lvlText w:val=""/>
+      <w:lvlJc w:val="left"/>
+      <w:pPr>
+        <w:ind w:left="4320" w:hanging="360"/>
+      </w:pPr>
+      <w:rPr>
+        <w:rFonts w:ascii="Wingdings" w:hAnsi="Wingdings" w:hint="default"/>
+      </w:rPr>
+    </w:lvl>
+    <w:lvl w:ilvl="6" w:tplc="04160001" w:tentative="1">
+      <w:start w:val="1"/>
+      <w:numFmt w:val="bullet"/>
+      <w:lvlText w:val=""/>
+      <w:lvlJc w:val="left"/>
+      <w:pPr>
+        <w:ind w:left="5040" w:hanging="360"/>
+      </w:pPr>
+      <w:rPr>
+        <w:rFonts w:ascii="Symbol" w:hAnsi="Symbol" w:hint="default"/>
+      </w:rPr>
+    </w:lvl>
+    <w:lvl w:ilvl="7" w:tplc="04160003" w:tentative="1">
+      <w:start w:val="1"/>
+      <w:numFmt w:val="bullet"/>
+      <w:lvlText w:val="o"/>
+      <w:lvlJc w:val="left"/>
+      <w:pPr>
+        <w:ind w:left="5760" w:hanging="360"/>
+      </w:pPr>
+      <w:rPr>
+        <w:rFonts w:ascii="Courier New" w:hAnsi="Courier New" w:cs="Courier New" w:hint="default"/>
+      </w:rPr>
+    </w:lvl>
+    <w:lvl w:ilvl="8" w:tplc="04160005" w:tentative="1">
+      <w:start w:val="1"/>
+      <w:numFmt w:val="bullet"/>
+      <w:lvlText w:val=""/>
+      <w:lvlJc w:val="left"/>
+      <w:pPr>
+        <w:ind w:left="6480" w:hanging="360"/>
+      </w:pPr>
+      <w:rPr>
+        <w:rFonts w:ascii="Wingdings" w:hAnsi="Wingdings" w:hint="default"/>
+      </w:rPr>
+    </w:lvl>
+  </w:abstractNum>
+  <w:abstractNum w:abstractNumId="1" w15:restartNumberingAfterBreak="0">
+    <w:nsid w:val="38956868"/>
+    <w:multiLevelType w:val="hybridMultilevel"/>
+    <w:tmpl w:val="3656DDD6"/>
     <w:lvl w:ilvl="0" w:tplc="04160001">
       <w:start w:val="1"/>
       <w:numFmt w:val="bullet"/>
@@ -1904,7 +2680,126 @@
       </w:rPr>
     </w:lvl>
   </w:abstractNum>
+  <w:abstractNum w:abstractNumId="2" w15:restartNumberingAfterBreak="0">
+    <w:nsid w:val="6277327A"/>
+    <w:multiLevelType w:val="hybridMultilevel"/>
+    <w:tmpl w:val="4C70C162"/>
+    <w:lvl w:ilvl="0" w:tplc="04160001">
+      <w:start w:val="1"/>
+      <w:numFmt w:val="bullet"/>
+      <w:lvlText w:val=""/>
+      <w:lvlJc w:val="left"/>
+      <w:pPr>
+        <w:ind w:left="720" w:hanging="360"/>
+      </w:pPr>
+      <w:rPr>
+        <w:rFonts w:ascii="Symbol" w:hAnsi="Symbol" w:hint="default"/>
+      </w:rPr>
+    </w:lvl>
+    <w:lvl w:ilvl="1" w:tplc="04160003" w:tentative="1">
+      <w:start w:val="1"/>
+      <w:numFmt w:val="bullet"/>
+      <w:lvlText w:val="o"/>
+      <w:lvlJc w:val="left"/>
+      <w:pPr>
+        <w:ind w:left="1440" w:hanging="360"/>
+      </w:pPr>
+      <w:rPr>
+        <w:rFonts w:ascii="Courier New" w:hAnsi="Courier New" w:cs="Courier New" w:hint="default"/>
+      </w:rPr>
+    </w:lvl>
+    <w:lvl w:ilvl="2" w:tplc="04160005" w:tentative="1">
+      <w:start w:val="1"/>
+      <w:numFmt w:val="bullet"/>
+      <w:lvlText w:val=""/>
+      <w:lvlJc w:val="left"/>
+      <w:pPr>
+        <w:ind w:left="2160" w:hanging="360"/>
+      </w:pPr>
+      <w:rPr>
+        <w:rFonts w:ascii="Wingdings" w:hAnsi="Wingdings" w:hint="default"/>
+      </w:rPr>
+    </w:lvl>
+    <w:lvl w:ilvl="3" w:tplc="04160001" w:tentative="1">
+      <w:start w:val="1"/>
+      <w:numFmt w:val="bullet"/>
+      <w:lvlText w:val=""/>
+      <w:lvlJc w:val="left"/>
+      <w:pPr>
+        <w:ind w:left="2880" w:hanging="360"/>
+      </w:pPr>
+      <w:rPr>
+        <w:rFonts w:ascii="Symbol" w:hAnsi="Symbol" w:hint="default"/>
+      </w:rPr>
+    </w:lvl>
+    <w:lvl w:ilvl="4" w:tplc="04160003" w:tentative="1">
+      <w:start w:val="1"/>
+      <w:numFmt w:val="bullet"/>
+      <w:lvlText w:val="o"/>
+      <w:lvlJc w:val="left"/>
+      <w:pPr>
+        <w:ind w:left="3600" w:hanging="360"/>
+      </w:pPr>
+      <w:rPr>
+        <w:rFonts w:ascii="Courier New" w:hAnsi="Courier New" w:cs="Courier New" w:hint="default"/>
+      </w:rPr>
+    </w:lvl>
+    <w:lvl w:ilvl="5" w:tplc="04160005" w:tentative="1">
+      <w:start w:val="1"/>
+      <w:numFmt w:val="bullet"/>
+      <w:lvlText w:val=""/>
+      <w:lvlJc w:val="left"/>
+      <w:pPr>
+        <w:ind w:left="4320" w:hanging="360"/>
+      </w:pPr>
+      <w:rPr>
+        <w:rFonts w:ascii="Wingdings" w:hAnsi="Wingdings" w:hint="default"/>
+      </w:rPr>
+    </w:lvl>
+    <w:lvl w:ilvl="6" w:tplc="04160001" w:tentative="1">
+      <w:start w:val="1"/>
+      <w:numFmt w:val="bullet"/>
+      <w:lvlText w:val=""/>
+      <w:lvlJc w:val="left"/>
+      <w:pPr>
+        <w:ind w:left="5040" w:hanging="360"/>
+      </w:pPr>
+      <w:rPr>
+        <w:rFonts w:ascii="Symbol" w:hAnsi="Symbol" w:hint="default"/>
+      </w:rPr>
+    </w:lvl>
+    <w:lvl w:ilvl="7" w:tplc="04160003" w:tentative="1">
+      <w:start w:val="1"/>
+      <w:numFmt w:val="bullet"/>
+      <w:lvlText w:val="o"/>
+      <w:lvlJc w:val="left"/>
+      <w:pPr>
+        <w:ind w:left="5760" w:hanging="360"/>
+      </w:pPr>
+      <w:rPr>
+        <w:rFonts w:ascii="Courier New" w:hAnsi="Courier New" w:cs="Courier New" w:hint="default"/>
+      </w:rPr>
+    </w:lvl>
+    <w:lvl w:ilvl="8" w:tplc="04160005" w:tentative="1">
+      <w:start w:val="1"/>
+      <w:numFmt w:val="bullet"/>
+      <w:lvlText w:val=""/>
+      <w:lvlJc w:val="left"/>
+      <w:pPr>
+        <w:ind w:left="6480" w:hanging="360"/>
+      </w:pPr>
+      <w:rPr>
+        <w:rFonts w:ascii="Wingdings" w:hAnsi="Wingdings" w:hint="default"/>
+      </w:rPr>
+    </w:lvl>
+  </w:abstractNum>
   <w:num w:numId="1">
+    <w:abstractNumId w:val="2"/>
+  </w:num>
+  <w:num w:numId="2">
+    <w:abstractNumId w:val="1"/>
+  </w:num>
+  <w:num w:numId="3">
     <w:abstractNumId w:val="0"/>
   </w:num>
 </w:numbering>
@@ -2313,6 +3208,7 @@
   <w:style w:type="character" w:default="1" w:styleId="Fontepargpadro">
     <w:name w:val="Default Paragraph Font"/>
     <w:uiPriority w:val="1"/>
+    <w:semiHidden/>
     <w:unhideWhenUsed/>
   </w:style>
   <w:style w:type="table" w:default="1" w:styleId="Tabelanormal">

</xml_diff>